<commit_message>
员工工资管理系统，django + reportlab + layui + highcharts
</commit_message>
<xml_diff>
--- a/report/U201614577_CS1603_龙际全_工资管理系统.docx
+++ b/report/U201614577_CS1603_龙际全_工资管理系统.docx
@@ -1285,11 +1285,11 @@
         </w:sectPr>
       </w:pPr>
     </w:p>
-    <w:bookmarkStart w:id="1" w:name="_Toc87621517" w:displacedByCustomXml="next"/>
-    <w:bookmarkStart w:id="2" w:name="_Toc83954980" w:displacedByCustomXml="next"/>
+    <w:bookmarkStart w:id="1" w:name="_Toc71694859" w:displacedByCustomXml="next"/>
+    <w:bookmarkStart w:id="2" w:name="_Toc71696191" w:displacedByCustomXml="next"/>
     <w:bookmarkStart w:id="3" w:name="_Toc71696236" w:displacedByCustomXml="next"/>
-    <w:bookmarkStart w:id="4" w:name="_Toc71696191" w:displacedByCustomXml="next"/>
-    <w:bookmarkStart w:id="5" w:name="_Toc71694859" w:displacedByCustomXml="next"/>
+    <w:bookmarkStart w:id="4" w:name="_Toc83954980" w:displacedByCustomXml="next"/>
+    <w:bookmarkStart w:id="5" w:name="_Toc87621517" w:displacedByCustomXml="next"/>
     <w:sdt>
       <w:sdtPr>
         <w:rPr>
@@ -27295,6 +27295,14 @@
         </w:rPr>
         <w:t>，具体网址为</w:t>
       </w:r>
+      <w:hyperlink r:id="rId67" w:history="1">
+        <w:r>
+          <w:rPr>
+            <w:rStyle w:val="a3"/>
+          </w:rPr>
+          <w:t>https://github.com/DragonDriver/Lab-DataBase/tree/master/lab3-wms</w:t>
+        </w:r>
+      </w:hyperlink>
       <w:bookmarkStart w:id="90" w:name="_GoBack"/>
       <w:bookmarkEnd w:id="90"/>
     </w:p>
@@ -27356,7 +27364,7 @@
       </w:r>
     </w:p>
     <w:sectPr>
-      <w:footerReference w:type="default" r:id="rId67"/>
+      <w:footerReference w:type="default" r:id="rId68"/>
       <w:pgSz w:w="11906" w:h="16838"/>
       <w:pgMar w:top="1440" w:right="1797" w:bottom="1440" w:left="1797" w:header="851" w:footer="992" w:gutter="0"/>
       <w:pgNumType w:start="1"/>
@@ -33180,7 +33188,7 @@
 </file>
 
 <file path=customXml/itemProps1.xml><?xml version="1.0" encoding="utf-8"?>
-<ds:datastoreItem xmlns:ds="http://schemas.openxmlformats.org/officeDocument/2006/customXml" ds:itemID="{7052FEFD-3336-4B36-9145-4BCEA6E5ADBF}">
+<ds:datastoreItem xmlns:ds="http://schemas.openxmlformats.org/officeDocument/2006/customXml" ds:itemID="{C9F7203E-E8FC-4FB7-BA3A-2646539E75C0}">
   <ds:schemaRefs>
     <ds:schemaRef ds:uri="http://schemas.openxmlformats.org/officeDocument/2006/bibliography"/>
   </ds:schemaRefs>

</xml_diff>